<commit_message>
Update data model & schema
</commit_message>
<xml_diff>
--- a/Task 1.docx
+++ b/Task 1.docx
@@ -3024,14 +3024,7 @@
                 <w:sz w:val="22"/>
                 <w:szCs w:val="22"/>
               </w:rPr>
-              <w:t>INT</w:t>
-            </w:r>
-            <w:r>
-              <w:rPr>
-                <w:sz w:val="22"/>
-                <w:szCs w:val="22"/>
-              </w:rPr>
-              <w:t>(FK)</w:t>
+              <w:t>INT(FK)</w:t>
             </w:r>
           </w:p>
         </w:tc>
@@ -3054,14 +3047,7 @@
                 <w:sz w:val="22"/>
                 <w:szCs w:val="22"/>
               </w:rPr>
-              <w:t>C</w:t>
-            </w:r>
-            <w:r>
-              <w:rPr>
-                <w:sz w:val="22"/>
-                <w:szCs w:val="22"/>
-              </w:rPr>
-              <w:t>uisine type (Italian, Indian…)</w:t>
+              <w:t>Cuisine type (Italian, Indian…)</w:t>
             </w:r>
           </w:p>
         </w:tc>
@@ -3620,7 +3606,7 @@
                 <w:sz w:val="22"/>
                 <w:szCs w:val="22"/>
               </w:rPr>
-              <w:t>DeliveryID</w:t>
+              <w:t>CustomerID</w:t>
             </w:r>
             <w:proofErr w:type="spellEnd"/>
           </w:p>
@@ -3667,7 +3653,7 @@
                 <w:sz w:val="22"/>
                 <w:szCs w:val="22"/>
               </w:rPr>
-              <w:t>For identifying status of the order</w:t>
+              <w:t>Which customer made the order</w:t>
             </w:r>
           </w:p>
         </w:tc>
@@ -3681,7 +3667,6 @@
           <w:tcPr>
             <w:tcW w:w="1582" w:type="dxa"/>
             <w:vAlign w:val="center"/>
-            <w:hideMark/>
           </w:tcPr>
           <w:p>
             <w:pPr>
@@ -3697,7 +3682,7 @@
                 <w:sz w:val="22"/>
                 <w:szCs w:val="22"/>
               </w:rPr>
-              <w:t>CustomerID</w:t>
+              <w:t>StaffID</w:t>
             </w:r>
             <w:proofErr w:type="spellEnd"/>
           </w:p>
@@ -3706,7 +3691,6 @@
           <w:tcPr>
             <w:tcW w:w="1603" w:type="dxa"/>
             <w:vAlign w:val="center"/>
-            <w:hideMark/>
           </w:tcPr>
           <w:p>
             <w:pPr>
@@ -3729,124 +3713,21 @@
           <w:tcPr>
             <w:tcW w:w="3641" w:type="dxa"/>
             <w:vAlign w:val="center"/>
-            <w:hideMark/>
-          </w:tcPr>
-          <w:p>
-            <w:pPr>
-              <w:jc w:val="both"/>
-              <w:rPr>
-                <w:sz w:val="22"/>
-                <w:szCs w:val="22"/>
-              </w:rPr>
-            </w:pPr>
-            <w:r>
-              <w:rPr>
-                <w:sz w:val="22"/>
-                <w:szCs w:val="22"/>
-              </w:rPr>
-              <w:t>Which customer made the order</w:t>
-            </w:r>
-          </w:p>
-        </w:tc>
-      </w:tr>
-      <w:tr>
-        <w:trPr>
-          <w:trHeight w:val="474"/>
-          <w:tblCellSpacing w:w="15" w:type="dxa"/>
-        </w:trPr>
-        <w:tc>
-          <w:tcPr>
-            <w:tcW w:w="1582" w:type="dxa"/>
-            <w:vAlign w:val="center"/>
-          </w:tcPr>
-          <w:p>
-            <w:pPr>
-              <w:jc w:val="both"/>
-              <w:rPr>
-                <w:sz w:val="22"/>
-                <w:szCs w:val="22"/>
-              </w:rPr>
-            </w:pPr>
-            <w:proofErr w:type="spellStart"/>
-            <w:r>
-              <w:rPr>
-                <w:sz w:val="22"/>
-                <w:szCs w:val="22"/>
-              </w:rPr>
-              <w:t>StaffID</w:t>
-            </w:r>
-            <w:proofErr w:type="spellEnd"/>
-          </w:p>
-        </w:tc>
-        <w:tc>
-          <w:tcPr>
-            <w:tcW w:w="1603" w:type="dxa"/>
-            <w:vAlign w:val="center"/>
-          </w:tcPr>
-          <w:p>
-            <w:pPr>
-              <w:jc w:val="both"/>
-              <w:rPr>
-                <w:sz w:val="22"/>
-                <w:szCs w:val="22"/>
-              </w:rPr>
-            </w:pPr>
-            <w:r>
-              <w:rPr>
-                <w:sz w:val="22"/>
-                <w:szCs w:val="22"/>
-              </w:rPr>
-              <w:t>INT(FK)</w:t>
-            </w:r>
-          </w:p>
-        </w:tc>
-        <w:tc>
-          <w:tcPr>
-            <w:tcW w:w="3641" w:type="dxa"/>
-            <w:vAlign w:val="center"/>
-          </w:tcPr>
-          <w:p>
-            <w:pPr>
-              <w:jc w:val="both"/>
-              <w:rPr>
-                <w:sz w:val="22"/>
-                <w:szCs w:val="22"/>
-              </w:rPr>
-            </w:pPr>
-            <w:r>
-              <w:rPr>
-                <w:sz w:val="22"/>
-                <w:szCs w:val="22"/>
-              </w:rPr>
-              <w:t xml:space="preserve">Which </w:t>
-            </w:r>
-            <w:r>
-              <w:rPr>
-                <w:sz w:val="22"/>
-                <w:szCs w:val="22"/>
-              </w:rPr>
-              <w:t>staff</w:t>
-            </w:r>
-            <w:r>
-              <w:rPr>
-                <w:sz w:val="22"/>
-                <w:szCs w:val="22"/>
-              </w:rPr>
-              <w:t xml:space="preserve"> </w:t>
-            </w:r>
-            <w:r>
-              <w:rPr>
-                <w:sz w:val="22"/>
-                <w:szCs w:val="22"/>
-              </w:rPr>
-              <w:t>receive</w:t>
-            </w:r>
-            <w:r>
-              <w:rPr>
-                <w:sz w:val="22"/>
-                <w:szCs w:val="22"/>
-              </w:rPr>
-              <w:t xml:space="preserve"> the order</w:t>
+          </w:tcPr>
+          <w:p>
+            <w:pPr>
+              <w:jc w:val="both"/>
+              <w:rPr>
+                <w:sz w:val="22"/>
+                <w:szCs w:val="22"/>
+              </w:rPr>
+            </w:pPr>
+            <w:r>
+              <w:rPr>
+                <w:sz w:val="22"/>
+                <w:szCs w:val="22"/>
+              </w:rPr>
+              <w:t>Which staff receive the order</w:t>
             </w:r>
           </w:p>
         </w:tc>
@@ -4312,7 +4193,6 @@
                 <w:sz w:val="22"/>
                 <w:szCs w:val="22"/>
               </w:rPr>
-              <w:lastRenderedPageBreak/>
               <w:t>ItemPrice</w:t>
             </w:r>
             <w:proofErr w:type="spellEnd"/>
@@ -4388,6 +4268,7 @@
                 <w:sz w:val="22"/>
                 <w:szCs w:val="22"/>
               </w:rPr>
+              <w:lastRenderedPageBreak/>
               <w:t>OrderID</w:t>
             </w:r>
             <w:proofErr w:type="spellEnd"/>
@@ -4804,14 +4685,7 @@
                 <w:sz w:val="22"/>
                 <w:szCs w:val="22"/>
               </w:rPr>
-              <w:t>DATE</w:t>
-            </w:r>
-            <w:r>
-              <w:rPr>
-                <w:sz w:val="22"/>
-                <w:szCs w:val="22"/>
-              </w:rPr>
-              <w:t>TIME</w:t>
+              <w:t>DATETIME</w:t>
             </w:r>
           </w:p>
         </w:tc>
@@ -6246,6 +6120,7 @@
   <w:style w:type="character" w:default="1" w:styleId="DefaultParagraphFont">
     <w:name w:val="Default Paragraph Font"/>
     <w:uiPriority w:val="1"/>
+    <w:semiHidden/>
     <w:unhideWhenUsed/>
   </w:style>
   <w:style w:type="table" w:default="1" w:styleId="TableNormal">

</xml_diff>